<commit_message>
js basic class today 23-09-2021
</commit_message>
<xml_diff>
--- a/docs/HTML, CSS, JS Outline.docx
+++ b/docs/HTML, CSS, JS Outline.docx
@@ -1542,8 +1542,6 @@
         </w:rPr>
         <w:t>’ family</w:t>
       </w:r>
-      <w:bookmarkStart w:id="0" w:name="_GoBack"/>
-      <w:bookmarkEnd w:id="0"/>
     </w:p>
     <w:p>
       <w:pPr>
@@ -1970,8 +1968,18 @@
           <w:sz w:val="28"/>
           <w:szCs w:val="28"/>
         </w:rPr>
-        <w:t>Introducing let &amp; const variables</w:t>
-      </w:r>
+        <w:t xml:space="preserve">Introducing let &amp; const </w:t>
+      </w:r>
+      <w:r>
+        <w:rPr>
+          <w:rFonts w:ascii="Times New Roman" w:hAnsi="Times New Roman" w:cs="Times New Roman"/>
+          <w:sz w:val="28"/>
+          <w:szCs w:val="28"/>
+        </w:rPr>
+        <w:t xml:space="preserve"> for variable declaration</w:t>
+      </w:r>
+      <w:bookmarkStart w:id="0" w:name="_GoBack"/>
+      <w:bookmarkEnd w:id="0"/>
     </w:p>
     <w:p>
       <w:pPr>

</xml_diff>